<commit_message>
python project final report submitted
python project final report submitted
</commit_message>
<xml_diff>
--- a/python project report/CE_051_NiravJivani_OnlineAadharcardApplication_G26.docx
+++ b/python project report/CE_051_NiravJivani_OnlineAadharcardApplication_G26.docx
@@ -327,16 +327,16 @@
           <w:sz w:val="28"/>
           <w:szCs w:val="18"/>
         </w:rPr>
-        <w:t>CEUO</w:t>
-      </w:r>
-      <w:r>
-        <w:rPr>
-          <w:rFonts w:ascii="Times New Roman" w:eastAsia="Calibri" w:hAnsi="Times New Roman" w:cs="Times New Roman"/>
-          <w:b/>
-          <w:sz w:val="28"/>
-          <w:szCs w:val="18"/>
-        </w:rPr>
-        <w:t>S152</w:t>
+        <w:t>CEU</w:t>
+      </w:r>
+      <w:r>
+        <w:rPr>
+          <w:rFonts w:ascii="Times New Roman" w:eastAsia="Calibri" w:hAnsi="Times New Roman" w:cs="Times New Roman"/>
+          <w:b/>
+          <w:sz w:val="28"/>
+          <w:szCs w:val="18"/>
+        </w:rPr>
+        <w:t>TG139</w:t>
       </w:r>
       <w:r>
         <w:rPr>
@@ -417,10 +417,10 @@
           <w:szCs w:val="18"/>
         </w:rPr>
         <w:object w:dxaOrig="3744" w:dyaOrig="2880" w14:anchorId="1E6CFADC">
-          <v:rect id="rectole0000000000" o:spid="_x0000_i1025" style="width:187.5pt;height:2in" o:ole="" o:preferrelative="t" stroked="f">
+          <v:rect id="rectole0000000000" o:spid="_x0000_i1025" style="width:187.7pt;height:2in" o:ole="" o:preferrelative="t" stroked="f">
             <v:imagedata r:id="rId8" o:title=""/>
           </v:rect>
-          <o:OLEObject Type="Embed" ProgID="StaticMetafile" ShapeID="rectole0000000000" DrawAspect="Content" ObjectID="_1678690058" r:id="rId9"/>
+          <o:OLEObject Type="Embed" ProgID="StaticMetafile" ShapeID="rectole0000000000" DrawAspect="Content" ObjectID="_1678703376" r:id="rId9"/>
         </w:object>
       </w:r>
     </w:p>
@@ -555,10 +555,10 @@
           <w:szCs w:val="18"/>
         </w:rPr>
         <w:object w:dxaOrig="3653" w:dyaOrig="2880" w14:anchorId="55E07B60">
-          <v:rect id="rectole0000000001" o:spid="_x0000_i1026" style="width:190.5pt;height:2in" o:ole="" o:preferrelative="t" stroked="f">
+          <v:rect id="rectole0000000001" o:spid="_x0000_i1026" style="width:190.3pt;height:2in" o:ole="" o:preferrelative="t" stroked="f">
             <v:imagedata r:id="rId8" o:title=""/>
           </v:rect>
-          <o:OLEObject Type="Embed" ProgID="StaticMetafile" ShapeID="rectole0000000001" DrawAspect="Content" ObjectID="_1678690059" r:id="rId10"/>
+          <o:OLEObject Type="Embed" ProgID="StaticMetafile" ShapeID="rectole0000000001" DrawAspect="Content" ObjectID="_1678703377" r:id="rId10"/>
         </w:object>
       </w:r>
       <w:r>
@@ -826,7 +826,16 @@
           <w:sz w:val="24"/>
           <w:szCs w:val="18"/>
         </w:rPr>
-        <w:t>19CEUOS152</w:t>
+        <w:t>19CEU</w:t>
+      </w:r>
+      <w:r>
+        <w:rPr>
+          <w:rFonts w:ascii="Times New Roman" w:eastAsia="Calibri" w:hAnsi="Times New Roman" w:cs="Times New Roman"/>
+          <w:b/>
+          <w:sz w:val="24"/>
+          <w:szCs w:val="18"/>
+        </w:rPr>
+        <w:t>TG139</w:t>
       </w:r>
       <w:r>
         <w:rPr>
@@ -6949,10 +6958,10 @@
           <w:szCs w:val="18"/>
         </w:rPr>
         <w:object w:dxaOrig="11321" w:dyaOrig="11273" w14:anchorId="4FF60389">
-          <v:rect id="_x0000_i1027" style="width:417.75pt;height:389.25pt" o:ole="" o:preferrelative="t" stroked="f">
+          <v:rect id="_x0000_i1027" style="width:417.45pt;height:389.15pt" o:ole="" o:preferrelative="t" stroked="f">
             <v:imagedata r:id="rId18" o:title=""/>
           </v:rect>
-          <o:OLEObject Type="Embed" ProgID="StaticMetafile" ShapeID="_x0000_i1027" DrawAspect="Content" ObjectID="_1678690060" r:id="rId19"/>
+          <o:OLEObject Type="Embed" ProgID="StaticMetafile" ShapeID="_x0000_i1027" DrawAspect="Content" ObjectID="_1678703378" r:id="rId19"/>
         </w:object>
       </w:r>
     </w:p>
@@ -6975,10 +6984,10 @@
           <w:szCs w:val="18"/>
         </w:rPr>
         <w:object w:dxaOrig="11174" w:dyaOrig="14418" w14:anchorId="2BF275B0">
-          <v:rect id="rectole0000000002" o:spid="_x0000_i1028" style="width:558.75pt;height:720.75pt" o:ole="" o:preferrelative="t" stroked="f">
+          <v:rect id="rectole0000000002" o:spid="_x0000_i1028" style="width:558.85pt;height:720.85pt" o:ole="" o:preferrelative="t" stroked="f">
             <v:imagedata r:id="rId20" o:title=""/>
           </v:rect>
-          <o:OLEObject Type="Embed" ProgID="StaticMetafile" ShapeID="rectole0000000002" DrawAspect="Content" ObjectID="_1678690061" r:id="rId21"/>
+          <o:OLEObject Type="Embed" ProgID="StaticMetafile" ShapeID="rectole0000000002" DrawAspect="Content" ObjectID="_1678703379" r:id="rId21"/>
         </w:object>
       </w:r>
       <w:r>

</xml_diff>